<commit_message>
virtual threads and other features
</commit_message>
<xml_diff>
--- a/JAVA 21 Features.docx
+++ b/JAVA 21 Features.docx
@@ -663,7 +663,6 @@
         </w:rPr>
         <w:t> doesn’t define an encounter order, but subtypes such as </w:t>
       </w:r>
-      <w:proofErr w:type="spellStart"/>
       <w:r>
         <w:rPr>
           <w:rFonts w:ascii="Arial" w:hAnsi="Arial" w:cs="Arial"/>
@@ -674,7 +673,6 @@
         </w:rPr>
         <w:t>LinkedHashSet</w:t>
       </w:r>
-      <w:proofErr w:type="spellEnd"/>
       <w:r>
         <w:rPr>
           <w:rFonts w:ascii="Arial" w:hAnsi="Arial" w:cs="Arial"/>
@@ -683,7 +681,6 @@
         </w:rPr>
         <w:t> or </w:t>
       </w:r>
-      <w:proofErr w:type="spellStart"/>
       <w:r>
         <w:rPr>
           <w:rFonts w:ascii="Arial" w:hAnsi="Arial" w:cs="Arial"/>
@@ -694,7 +691,6 @@
         </w:rPr>
         <w:t>SortedSet</w:t>
       </w:r>
-      <w:proofErr w:type="spellEnd"/>
       <w:r>
         <w:rPr>
           <w:rFonts w:ascii="Arial" w:hAnsi="Arial" w:cs="Arial"/>
@@ -1219,23 +1215,7 @@
           <w:sz w:val="28"/>
           <w:szCs w:val="28"/>
         </w:rPr>
-        <w:t>Java has the feature of</w:t>
-      </w:r>
-      <w:r>
-        <w:rPr>
-          <w:rFonts w:ascii="Arial" w:hAnsi="Arial" w:cs="Arial"/>
-          <w:sz w:val="28"/>
-          <w:szCs w:val="28"/>
-        </w:rPr>
-        <w:t> Z Garbage Collection</w:t>
-      </w:r>
-      <w:r>
-        <w:rPr>
-          <w:rFonts w:ascii="Arial" w:hAnsi="Arial" w:cs="Arial"/>
-          <w:sz w:val="28"/>
-          <w:szCs w:val="28"/>
-        </w:rPr>
-        <w:t> (ZBC) which performs all the expensive works concurrently, without stopping the execution of application threads.</w:t>
+        <w:t>Java has the feature of Z Garbage Collection (ZBC) which performs all the expensive works concurrently, without stopping the execution of application threads.</w:t>
       </w:r>
       <w:r>
         <w:rPr>
@@ -1272,7 +1252,7 @@
     </w:p>
     <w:p>
       <w:pPr>
-        <w:ind w:left="360"/>
+        <w:pStyle w:val="ListParagraph"/>
         <w:rPr>
           <w:rFonts w:ascii="Arial" w:hAnsi="Arial" w:cs="Arial"/>
           <w:sz w:val="28"/>
@@ -1292,6 +1272,543 @@
     <w:p>
       <w:pPr>
         <w:pStyle w:val="ListParagraph"/>
+        <w:numPr>
+          <w:ilvl w:val="0"/>
+          <w:numId w:val="2"/>
+        </w:numPr>
+        <w:rPr>
+          <w:rFonts w:ascii="Arial" w:hAnsi="Arial" w:cs="Arial"/>
+          <w:b/>
+          <w:bCs/>
+          <w:sz w:val="28"/>
+          <w:szCs w:val="28"/>
+        </w:rPr>
+      </w:pPr>
+      <w:r>
+        <w:rPr>
+          <w:rFonts w:ascii="Arial" w:hAnsi="Arial" w:cs="Arial"/>
+          <w:b/>
+          <w:bCs/>
+          <w:sz w:val="28"/>
+          <w:szCs w:val="28"/>
+        </w:rPr>
+        <w:t>Record Patterns:</w:t>
+      </w:r>
+    </w:p>
+    <w:p>
+      <w:pPr>
+        <w:pStyle w:val="ListParagraph"/>
+        <w:rPr>
+          <w:rFonts w:ascii="Arial" w:hAnsi="Arial" w:cs="Arial"/>
+          <w:b/>
+          <w:bCs/>
+          <w:sz w:val="28"/>
+          <w:szCs w:val="28"/>
+        </w:rPr>
+      </w:pPr>
+    </w:p>
+    <w:p>
+      <w:pPr>
+        <w:pStyle w:val="ListParagraph"/>
+        <w:rPr>
+          <w:rFonts w:ascii="Arial" w:hAnsi="Arial" w:cs="Arial"/>
+          <w:b/>
+          <w:bCs/>
+          <w:sz w:val="28"/>
+          <w:szCs w:val="28"/>
+        </w:rPr>
+      </w:pPr>
+    </w:p>
+    <w:p>
+      <w:pPr>
+        <w:pStyle w:val="ListParagraph"/>
+        <w:rPr>
+          <w:rFonts w:ascii="Arial" w:hAnsi="Arial" w:cs="Arial"/>
+          <w:b/>
+          <w:bCs/>
+          <w:sz w:val="28"/>
+          <w:szCs w:val="28"/>
+        </w:rPr>
+      </w:pPr>
+    </w:p>
+    <w:p>
+      <w:pPr>
+        <w:pStyle w:val="ListParagraph"/>
+        <w:rPr>
+          <w:rFonts w:ascii="Arial" w:hAnsi="Arial" w:cs="Arial"/>
+          <w:b/>
+          <w:bCs/>
+          <w:sz w:val="28"/>
+          <w:szCs w:val="28"/>
+        </w:rPr>
+      </w:pPr>
+    </w:p>
+    <w:p>
+      <w:pPr>
+        <w:pStyle w:val="ListParagraph"/>
+        <w:numPr>
+          <w:ilvl w:val="0"/>
+          <w:numId w:val="2"/>
+        </w:numPr>
+        <w:rPr>
+          <w:rFonts w:ascii="Arial" w:hAnsi="Arial" w:cs="Arial"/>
+          <w:b/>
+          <w:bCs/>
+          <w:sz w:val="28"/>
+          <w:szCs w:val="28"/>
+        </w:rPr>
+      </w:pPr>
+      <w:r>
+        <w:rPr>
+          <w:rFonts w:ascii="Arial" w:hAnsi="Arial" w:cs="Arial"/>
+          <w:b/>
+          <w:bCs/>
+          <w:sz w:val="28"/>
+          <w:szCs w:val="28"/>
+        </w:rPr>
+        <w:t xml:space="preserve"> </w:t>
+      </w:r>
+      <w:r>
+        <w:rPr>
+          <w:rFonts w:ascii="Arial" w:hAnsi="Arial" w:cs="Arial"/>
+          <w:b/>
+          <w:bCs/>
+          <w:sz w:val="28"/>
+          <w:szCs w:val="28"/>
+        </w:rPr>
+        <w:t>Virtual Thread:</w:t>
+      </w:r>
+    </w:p>
+    <w:p>
+      <w:pPr>
+        <w:ind w:left="360"/>
+        <w:rPr>
+          <w:rFonts w:ascii="Arial" w:hAnsi="Arial" w:cs="Arial"/>
+          <w:sz w:val="28"/>
+          <w:szCs w:val="28"/>
+        </w:rPr>
+      </w:pPr>
+      <w:r>
+        <w:rPr>
+          <w:rFonts w:ascii="Arial" w:hAnsi="Arial" w:cs="Arial"/>
+          <w:sz w:val="28"/>
+          <w:szCs w:val="28"/>
+        </w:rPr>
+        <w:t>Virtual threads, introduced as a final feature in Java 21, are lightweight threads managed by the JVM, not the operating system. They aim to simplify concurrent programming by allowing developers to create and manage a large number of threads efficiently.</w:t>
+      </w:r>
+    </w:p>
+    <w:p>
+      <w:pPr>
+        <w:ind w:left="360"/>
+        <w:rPr>
+          <w:rFonts w:ascii="Arial" w:hAnsi="Arial" w:cs="Arial"/>
+          <w:b/>
+          <w:bCs/>
+          <w:sz w:val="28"/>
+          <w:szCs w:val="28"/>
+        </w:rPr>
+      </w:pPr>
+      <w:r>
+        <w:rPr>
+          <w:rFonts w:ascii="Arial" w:hAnsi="Arial" w:cs="Arial"/>
+          <w:b/>
+          <w:bCs/>
+          <w:sz w:val="28"/>
+          <w:szCs w:val="28"/>
+        </w:rPr>
+        <w:t>Key Features and Benefits</w:t>
+      </w:r>
+    </w:p>
+    <w:p>
+      <w:pPr>
+        <w:pStyle w:val="ListParagraph"/>
+        <w:numPr>
+          <w:ilvl w:val="0"/>
+          <w:numId w:val="2"/>
+        </w:numPr>
+        <w:rPr>
+          <w:rFonts w:ascii="Arial" w:hAnsi="Arial" w:cs="Arial"/>
+          <w:sz w:val="28"/>
+          <w:szCs w:val="28"/>
+        </w:rPr>
+      </w:pPr>
+      <w:r>
+        <w:rPr>
+          <w:rFonts w:ascii="Arial" w:hAnsi="Arial" w:cs="Arial"/>
+          <w:sz w:val="28"/>
+          <w:szCs w:val="28"/>
+        </w:rPr>
+        <w:t>Lightweight</w:t>
+      </w:r>
+    </w:p>
+    <w:p>
+      <w:pPr>
+        <w:pStyle w:val="ListParagraph"/>
+        <w:numPr>
+          <w:ilvl w:val="0"/>
+          <w:numId w:val="2"/>
+        </w:numPr>
+        <w:rPr>
+          <w:rFonts w:ascii="Arial" w:hAnsi="Arial" w:cs="Arial"/>
+          <w:sz w:val="28"/>
+          <w:szCs w:val="28"/>
+        </w:rPr>
+      </w:pPr>
+      <w:r>
+        <w:rPr>
+          <w:rFonts w:ascii="Arial" w:hAnsi="Arial" w:cs="Arial"/>
+          <w:sz w:val="28"/>
+          <w:szCs w:val="28"/>
+        </w:rPr>
+        <w:t>Scalability</w:t>
+      </w:r>
+    </w:p>
+    <w:p>
+      <w:pPr>
+        <w:pStyle w:val="ListParagraph"/>
+        <w:numPr>
+          <w:ilvl w:val="0"/>
+          <w:numId w:val="2"/>
+        </w:numPr>
+        <w:rPr>
+          <w:rFonts w:ascii="Arial" w:hAnsi="Arial" w:cs="Arial"/>
+          <w:sz w:val="28"/>
+          <w:szCs w:val="28"/>
+        </w:rPr>
+      </w:pPr>
+      <w:r>
+        <w:rPr>
+          <w:rFonts w:ascii="Arial" w:hAnsi="Arial" w:cs="Arial"/>
+          <w:sz w:val="28"/>
+          <w:szCs w:val="28"/>
+        </w:rPr>
+        <w:t>Simplified Concurrency</w:t>
+      </w:r>
+    </w:p>
+    <w:p>
+      <w:pPr>
+        <w:pStyle w:val="ListParagraph"/>
+        <w:numPr>
+          <w:ilvl w:val="0"/>
+          <w:numId w:val="2"/>
+        </w:numPr>
+        <w:rPr>
+          <w:rFonts w:ascii="Arial" w:hAnsi="Arial" w:cs="Arial"/>
+          <w:sz w:val="28"/>
+          <w:szCs w:val="28"/>
+        </w:rPr>
+      </w:pPr>
+      <w:r>
+        <w:rPr>
+          <w:rFonts w:ascii="Arial" w:hAnsi="Arial" w:cs="Arial"/>
+          <w:sz w:val="28"/>
+          <w:szCs w:val="28"/>
+        </w:rPr>
+        <w:t>Improved Performance</w:t>
+      </w:r>
+    </w:p>
+    <w:p>
+      <w:pPr>
+        <w:pStyle w:val="ListParagraph"/>
+        <w:numPr>
+          <w:ilvl w:val="0"/>
+          <w:numId w:val="2"/>
+        </w:numPr>
+        <w:rPr>
+          <w:rFonts w:ascii="Arial" w:hAnsi="Arial" w:cs="Arial"/>
+          <w:sz w:val="28"/>
+          <w:szCs w:val="28"/>
+        </w:rPr>
+      </w:pPr>
+      <w:r>
+        <w:rPr>
+          <w:rFonts w:ascii="Arial" w:hAnsi="Arial" w:cs="Arial"/>
+          <w:sz w:val="28"/>
+          <w:szCs w:val="28"/>
+        </w:rPr>
+        <w:t>Compatibility</w:t>
+      </w:r>
+    </w:p>
+    <w:p>
+      <w:pPr>
+        <w:rPr>
+          <w:rFonts w:ascii="Arial" w:hAnsi="Arial" w:cs="Arial"/>
+          <w:sz w:val="28"/>
+          <w:szCs w:val="28"/>
+        </w:rPr>
+      </w:pPr>
+    </w:p>
+    <w:p>
+      <w:pPr>
+        <w:pStyle w:val="ListParagraph"/>
+        <w:numPr>
+          <w:ilvl w:val="0"/>
+          <w:numId w:val="2"/>
+        </w:numPr>
+        <w:rPr>
+          <w:rFonts w:ascii="Arial" w:hAnsi="Arial" w:cs="Arial"/>
+          <w:b/>
+          <w:bCs/>
+          <w:sz w:val="28"/>
+          <w:szCs w:val="28"/>
+        </w:rPr>
+      </w:pPr>
+      <w:r>
+        <w:rPr>
+          <w:rFonts w:ascii="Arial" w:hAnsi="Arial" w:cs="Arial"/>
+          <w:b/>
+          <w:bCs/>
+          <w:sz w:val="28"/>
+          <w:szCs w:val="28"/>
+        </w:rPr>
+        <w:t>Unnamed classes and instance main method</w:t>
+      </w:r>
+    </w:p>
+    <w:p>
+      <w:pPr>
+        <w:rPr>
+          <w:rFonts w:ascii="Arial" w:hAnsi="Arial" w:cs="Arial"/>
+          <w:sz w:val="28"/>
+          <w:szCs w:val="28"/>
+        </w:rPr>
+      </w:pPr>
+      <w:r>
+        <w:rPr>
+          <w:rFonts w:ascii="Arial" w:hAnsi="Arial" w:cs="Arial"/>
+          <w:sz w:val="28"/>
+          <w:szCs w:val="28"/>
+        </w:rPr>
+        <w:t>With the introduction of Unnamed Classes in Java 21, this enhancement allows programmers to write simple programs initially and gradually incorporate more advanced features as they gain experience.</w:t>
+      </w:r>
+    </w:p>
+    <w:p>
+      <w:pPr>
+        <w:rPr>
+          <w:rFonts w:ascii="Arial" w:hAnsi="Arial" w:cs="Arial"/>
+          <w:sz w:val="28"/>
+          <w:szCs w:val="28"/>
+        </w:rPr>
+      </w:pPr>
+    </w:p>
+    <w:p>
+      <w:pPr>
+        <w:rPr>
+          <w:rFonts w:ascii="Arial" w:hAnsi="Arial" w:cs="Arial"/>
+          <w:sz w:val="28"/>
+          <w:szCs w:val="28"/>
+        </w:rPr>
+      </w:pPr>
+    </w:p>
+    <w:p>
+      <w:pPr>
+        <w:rPr>
+          <w:rFonts w:ascii="Arial" w:hAnsi="Arial" w:cs="Arial"/>
+          <w:b/>
+          <w:bCs/>
+          <w:sz w:val="28"/>
+          <w:szCs w:val="28"/>
+        </w:rPr>
+      </w:pPr>
+      <w:r>
+        <w:rPr>
+          <w:rFonts w:ascii="Arial" w:hAnsi="Arial" w:cs="Arial"/>
+          <w:b/>
+          <w:bCs/>
+          <w:sz w:val="28"/>
+          <w:szCs w:val="28"/>
+        </w:rPr>
+        <w:lastRenderedPageBreak/>
+        <w:t>Instead of this</w:t>
+      </w:r>
+    </w:p>
+    <w:p>
+      <w:pPr>
+        <w:rPr>
+          <w:rFonts w:ascii="Arial" w:hAnsi="Arial" w:cs="Arial"/>
+          <w:sz w:val="28"/>
+          <w:szCs w:val="28"/>
+        </w:rPr>
+      </w:pPr>
+      <w:r>
+        <w:rPr>
+          <w:rFonts w:ascii="Arial" w:hAnsi="Arial" w:cs="Arial"/>
+          <w:sz w:val="28"/>
+          <w:szCs w:val="28"/>
+        </w:rPr>
+        <w:t>class GreetingProgram {</w:t>
+      </w:r>
+    </w:p>
+    <w:p>
+      <w:pPr>
+        <w:rPr>
+          <w:rFonts w:ascii="Arial" w:hAnsi="Arial" w:cs="Arial"/>
+          <w:sz w:val="28"/>
+          <w:szCs w:val="28"/>
+        </w:rPr>
+      </w:pPr>
+      <w:r>
+        <w:rPr>
+          <w:rFonts w:ascii="Arial" w:hAnsi="Arial" w:cs="Arial"/>
+          <w:sz w:val="28"/>
+          <w:szCs w:val="28"/>
+        </w:rPr>
+        <w:t xml:space="preserve">   public static void main(String args[]){</w:t>
+      </w:r>
+    </w:p>
+    <w:p>
+      <w:pPr>
+        <w:rPr>
+          <w:rFonts w:ascii="Arial" w:hAnsi="Arial" w:cs="Arial"/>
+          <w:sz w:val="28"/>
+          <w:szCs w:val="28"/>
+        </w:rPr>
+      </w:pPr>
+      <w:r>
+        <w:rPr>
+          <w:rFonts w:ascii="Arial" w:hAnsi="Arial" w:cs="Arial"/>
+          <w:sz w:val="28"/>
+          <w:szCs w:val="28"/>
+        </w:rPr>
+        <w:t xml:space="preserve">    System.out.println("Hello, World!");</w:t>
+      </w:r>
+    </w:p>
+    <w:p>
+      <w:pPr>
+        <w:rPr>
+          <w:rFonts w:ascii="Arial" w:hAnsi="Arial" w:cs="Arial"/>
+          <w:sz w:val="28"/>
+          <w:szCs w:val="28"/>
+        </w:rPr>
+      </w:pPr>
+      <w:r>
+        <w:rPr>
+          <w:rFonts w:ascii="Arial" w:hAnsi="Arial" w:cs="Arial"/>
+          <w:sz w:val="28"/>
+          <w:szCs w:val="28"/>
+        </w:rPr>
+        <w:t xml:space="preserve">    }</w:t>
+      </w:r>
+    </w:p>
+    <w:p>
+      <w:pPr>
+        <w:rPr>
+          <w:rFonts w:ascii="Arial" w:hAnsi="Arial" w:cs="Arial"/>
+          <w:sz w:val="28"/>
+          <w:szCs w:val="28"/>
+        </w:rPr>
+      </w:pPr>
+    </w:p>
+    <w:p>
+      <w:pPr>
+        <w:rPr>
+          <w:rFonts w:ascii="Arial" w:hAnsi="Arial" w:cs="Arial"/>
+          <w:b/>
+          <w:bCs/>
+          <w:sz w:val="28"/>
+          <w:szCs w:val="28"/>
+        </w:rPr>
+      </w:pPr>
+      <w:r>
+        <w:rPr>
+          <w:rFonts w:ascii="Arial" w:hAnsi="Arial" w:cs="Arial"/>
+          <w:b/>
+          <w:bCs/>
+          <w:sz w:val="28"/>
+          <w:szCs w:val="28"/>
+        </w:rPr>
+        <w:t>We can use:</w:t>
+      </w:r>
+    </w:p>
+    <w:p>
+      <w:pPr>
+        <w:rPr>
+          <w:rFonts w:ascii="Arial" w:hAnsi="Arial" w:cs="Arial"/>
+          <w:sz w:val="28"/>
+          <w:szCs w:val="28"/>
+        </w:rPr>
+      </w:pPr>
+      <w:r>
+        <w:rPr>
+          <w:rFonts w:ascii="Arial" w:hAnsi="Arial" w:cs="Arial"/>
+          <w:sz w:val="28"/>
+          <w:szCs w:val="28"/>
+        </w:rPr>
+        <w:t>void main() {</w:t>
+      </w:r>
+    </w:p>
+    <w:p>
+      <w:pPr>
+        <w:rPr>
+          <w:rFonts w:ascii="Arial" w:hAnsi="Arial" w:cs="Arial"/>
+          <w:sz w:val="28"/>
+          <w:szCs w:val="28"/>
+        </w:rPr>
+      </w:pPr>
+      <w:r>
+        <w:rPr>
+          <w:rFonts w:ascii="Arial" w:hAnsi="Arial" w:cs="Arial"/>
+          <w:sz w:val="28"/>
+          <w:szCs w:val="28"/>
+        </w:rPr>
+        <w:t xml:space="preserve"> System.out.println("Welcome to Java 21 Features");</w:t>
+      </w:r>
+    </w:p>
+    <w:p>
+      <w:pPr>
+        <w:rPr>
+          <w:rFonts w:ascii="Arial" w:hAnsi="Arial" w:cs="Arial"/>
+          <w:sz w:val="28"/>
+          <w:szCs w:val="28"/>
+        </w:rPr>
+      </w:pPr>
+      <w:r>
+        <w:rPr>
+          <w:rFonts w:ascii="Arial" w:hAnsi="Arial" w:cs="Arial"/>
+          <w:sz w:val="28"/>
+          <w:szCs w:val="28"/>
+        </w:rPr>
+        <w:t>}</w:t>
+      </w:r>
+    </w:p>
+    <w:p>
+      <w:pPr>
+        <w:rPr>
+          <w:rFonts w:ascii="Arial" w:hAnsi="Arial" w:cs="Arial"/>
+          <w:sz w:val="28"/>
+          <w:szCs w:val="28"/>
+        </w:rPr>
+      </w:pPr>
+    </w:p>
+    <w:p>
+      <w:pPr>
+        <w:rPr>
+          <w:rFonts w:ascii="Arial" w:hAnsi="Arial" w:cs="Arial"/>
+          <w:sz w:val="28"/>
+          <w:szCs w:val="28"/>
+        </w:rPr>
+      </w:pPr>
+    </w:p>
+    <w:p>
+      <w:pPr>
+        <w:rPr>
+          <w:rFonts w:ascii="Arial" w:hAnsi="Arial" w:cs="Arial"/>
+          <w:sz w:val="28"/>
+          <w:szCs w:val="28"/>
+        </w:rPr>
+      </w:pPr>
+    </w:p>
+    <w:p>
+      <w:pPr>
+        <w:ind w:left="360"/>
+        <w:rPr>
+          <w:rFonts w:ascii="Arial" w:hAnsi="Arial" w:cs="Arial"/>
+          <w:sz w:val="28"/>
+          <w:szCs w:val="28"/>
+        </w:rPr>
+      </w:pPr>
+    </w:p>
+    <w:p>
+      <w:pPr>
         <w:rPr>
           <w:rFonts w:ascii="Arial" w:hAnsi="Arial" w:cs="Arial"/>
           <w:sz w:val="28"/>
@@ -1639,7 +2156,7 @@
   <w:abstractNum w:abstractNumId="2" w15:restartNumberingAfterBreak="0">
     <w:nsid w:val="33CD7A27"/>
     <w:multiLevelType w:val="hybridMultilevel"/>
-    <w:tmpl w:val="5D3644DA"/>
+    <w:tmpl w:val="B388001A"/>
     <w:lvl w:ilvl="0" w:tplc="40090001">
       <w:start w:val="1"/>
       <w:numFmt w:val="bullet"/>

</xml_diff>